<commit_message>
MoM 16 Mei 2018
</commit_message>
<xml_diff>
--- a/docs/office_files/MoM/[23515043]_Catatan Bimbingan.docx
+++ b/docs/office_files/MoM/[23515043]_Catatan Bimbingan.docx
@@ -410,27 +410,35 @@
             <w:pPr>
               <w:jc w:val="center"/>
             </w:pPr>
-            <w:bookmarkStart w:id="0" w:name="_GoBack"/>
-            <w:bookmarkEnd w:id="0"/>
-          </w:p>
-        </w:tc>
-        <w:tc>
-          <w:tcPr>
-            <w:tcW w:w="692" w:type="pct"/>
-            <w:vAlign w:val="center"/>
-          </w:tcPr>
-          <w:p>
-            <w:pPr>
-              <w:jc w:val="center"/>
-            </w:pPr>
-          </w:p>
-        </w:tc>
-        <w:tc>
-          <w:tcPr>
-            <w:tcW w:w="2529" w:type="pct"/>
-            <w:vAlign w:val="center"/>
-          </w:tcPr>
-          <w:p/>
+            <w:r>
+              <w:t>22</w:t>
+            </w:r>
+          </w:p>
+        </w:tc>
+        <w:tc>
+          <w:tcPr>
+            <w:tcW w:w="692" w:type="pct"/>
+            <w:vAlign w:val="center"/>
+          </w:tcPr>
+          <w:p>
+            <w:pPr>
+              <w:jc w:val="center"/>
+            </w:pPr>
+            <w:r>
+              <w:t>16 Mei 2018</w:t>
+            </w:r>
+          </w:p>
+        </w:tc>
+        <w:tc>
+          <w:tcPr>
+            <w:tcW w:w="2529" w:type="pct"/>
+            <w:vAlign w:val="center"/>
+          </w:tcPr>
+          <w:p>
+            <w:r>
+              <w:t>Diskusi terkait metode evaluasi visualisasi</w:t>
+            </w:r>
+          </w:p>
         </w:tc>
         <w:tc>
           <w:tcPr>
@@ -452,17 +460,23 @@
             <w:pPr>
               <w:jc w:val="center"/>
             </w:pPr>
-          </w:p>
-        </w:tc>
-        <w:tc>
-          <w:tcPr>
-            <w:tcW w:w="692" w:type="pct"/>
-            <w:vAlign w:val="center"/>
-          </w:tcPr>
-          <w:p>
-            <w:pPr>
-              <w:jc w:val="center"/>
-            </w:pPr>
+            <w:r>
+              <w:t>23</w:t>
+            </w:r>
+          </w:p>
+        </w:tc>
+        <w:tc>
+          <w:tcPr>
+            <w:tcW w:w="692" w:type="pct"/>
+            <w:vAlign w:val="center"/>
+          </w:tcPr>
+          <w:p>
+            <w:pPr>
+              <w:jc w:val="center"/>
+            </w:pPr>
+            <w:r>
+              <w:t>24 Mei 2018</w:t>
+            </w:r>
           </w:p>
         </w:tc>
         <w:tc>
@@ -492,6 +506,9 @@
             <w:pPr>
               <w:jc w:val="center"/>
             </w:pPr>
+            <w:r>
+              <w:t>24</w:t>
+            </w:r>
           </w:p>
         </w:tc>
         <w:tc>
@@ -532,6 +549,9 @@
             <w:pPr>
               <w:jc w:val="center"/>
             </w:pPr>
+            <w:r>
+              <w:t>25</w:t>
+            </w:r>
           </w:p>
         </w:tc>
         <w:tc>
@@ -572,6 +592,9 @@
             <w:pPr>
               <w:jc w:val="center"/>
             </w:pPr>
+            <w:r>
+              <w:t>26</w:t>
+            </w:r>
           </w:p>
         </w:tc>
         <w:tc>
@@ -612,6 +635,9 @@
             <w:pPr>
               <w:jc w:val="center"/>
             </w:pPr>
+            <w:r>
+              <w:t>27</w:t>
+            </w:r>
           </w:p>
         </w:tc>
         <w:tc>
@@ -652,6 +678,9 @@
             <w:pPr>
               <w:jc w:val="center"/>
             </w:pPr>
+            <w:r>
+              <w:t>28</w:t>
+            </w:r>
           </w:p>
         </w:tc>
         <w:tc>
@@ -692,6 +721,9 @@
             <w:pPr>
               <w:jc w:val="center"/>
             </w:pPr>
+            <w:r>
+              <w:t>29</w:t>
+            </w:r>
           </w:p>
         </w:tc>
         <w:tc>
@@ -732,6 +764,9 @@
             <w:pPr>
               <w:jc w:val="center"/>
             </w:pPr>
+            <w:r>
+              <w:t>30</w:t>
+            </w:r>
           </w:p>
         </w:tc>
         <w:tc>
@@ -772,6 +807,9 @@
             <w:pPr>
               <w:jc w:val="center"/>
             </w:pPr>
+            <w:r>
+              <w:t>31</w:t>
+            </w:r>
           </w:p>
         </w:tc>
         <w:tc>
@@ -800,7 +838,10 @@
         </w:tc>
       </w:tr>
     </w:tbl>
-    <w:p/>
+    <w:p>
+      <w:bookmarkStart w:id="0" w:name="_GoBack"/>
+      <w:bookmarkEnd w:id="0"/>
+    </w:p>
     <w:sectPr>
       <w:pgSz w:w="11906" w:h="16838"/>
       <w:pgMar w:top="720" w:right="720" w:bottom="720" w:left="720" w:header="708" w:footer="708" w:gutter="0"/>

</xml_diff>